<commit_message>
updated gitignore and style guide
</commit_message>
<xml_diff>
--- a/Documentation/Style Guide.docx
+++ b/Documentation/Style Guide.docx
@@ -25,6 +25,21 @@
         </w:rPr>
         <w:t>UNITY VERSION: 2018.3.4f1</w:t>
       </w:r>
+      <w:r>
+        <w:rPr>
+          <w:b/>
+          <w:u w:val="single"/>
+        </w:rPr>
+        <w:br/>
+      </w:r>
+      <w:r>
+        <w:rPr>
+          <w:b/>
+          <w:color w:val="FF0000"/>
+          <w:u w:val="single"/>
+        </w:rPr>
+        <w:t>NEVER PUSH A BROKEN BUILD</w:t>
+      </w:r>
     </w:p>
     <w:p>
       <w:pPr>
@@ -44,7 +59,7 @@
     </w:p>
     <w:p>
       <w:pPr>
-        <w:spacing w:line="240" w:lineRule="auto"/>
+        <w:spacing w:after="0" w:line="240" w:lineRule="auto"/>
       </w:pPr>
       <w:r>
         <w:tab/>
@@ -53,16 +68,18 @@
     </w:p>
     <w:p>
       <w:pPr>
-        <w:spacing w:line="240" w:lineRule="auto"/>
+        <w:spacing w:after="0" w:line="240" w:lineRule="auto"/>
       </w:pPr>
       <w:r>
         <w:tab/>
         <w:t>/Audio</w:t>
       </w:r>
-    </w:p>
-    <w:p>
-      <w:pPr>
-        <w:spacing w:line="240" w:lineRule="auto"/>
+      <w:bookmarkStart w:id="0" w:name="_GoBack"/>
+      <w:bookmarkEnd w:id="0"/>
+    </w:p>
+    <w:p>
+      <w:pPr>
+        <w:spacing w:after="0" w:line="240" w:lineRule="auto"/>
       </w:pPr>
       <w:r>
         <w:tab/>
@@ -71,7 +88,7 @@
     </w:p>
     <w:p>
       <w:pPr>
-        <w:spacing w:line="240" w:lineRule="auto"/>
+        <w:spacing w:after="0" w:line="240" w:lineRule="auto"/>
       </w:pPr>
       <w:r>
         <w:tab/>
@@ -83,7 +100,7 @@
     </w:p>
     <w:p>
       <w:pPr>
-        <w:spacing w:line="240" w:lineRule="auto"/>
+        <w:spacing w:after="0" w:line="240" w:lineRule="auto"/>
       </w:pPr>
       <w:r>
         <w:tab/>
@@ -92,7 +109,7 @@
     </w:p>
     <w:p>
       <w:pPr>
-        <w:spacing w:line="240" w:lineRule="auto"/>
+        <w:spacing w:after="0" w:line="240" w:lineRule="auto"/>
       </w:pPr>
       <w:r>
         <w:tab/>
@@ -182,13 +199,32 @@
     </w:p>
     <w:p>
       <w:pPr>
+        <w:pStyle w:val="ListParagraph"/>
+        <w:numPr>
+          <w:ilvl w:val="0"/>
+          <w:numId w:val="21"/>
+        </w:numPr>
+      </w:pPr>
+      <w:r>
+        <w:t xml:space="preserve">Under </w:t>
+      </w:r>
+      <w:r>
+        <w:rPr>
+          <w:b/>
+        </w:rPr>
+        <w:t>no</w:t>
+      </w:r>
+      <w:r>
+        <w:t xml:space="preserve"> circumstances should a broken commit be pushed, if it stops the “play” button from working branch and push there. If you need a hand with this let me know.</w:t>
+      </w:r>
+    </w:p>
+    <w:p>
+      <w:pPr>
         <w:pStyle w:val="Heading1"/>
       </w:pPr>
       <w:r>
         <w:t>Code Structure</w:t>
       </w:r>
-      <w:bookmarkStart w:id="0" w:name="_GoBack"/>
-      <w:bookmarkEnd w:id="0"/>
     </w:p>
     <w:p>
       <w:r>

</xml_diff>